<commit_message>
Update Casi d'uso per Gestione Utente
Apportate modifiche a Casi du'suo per modifica Profolo cliente e Fattorino.
Rinominato file InserisciSegnalazioneAzienda in CreaSegnalazioneAzienda e modificato flusso di eventi
Aggiornato file di visualizzazione profilo
</commit_message>
<xml_diff>
--- a/Documents/Eat&Reorder - Use Cases documents/UC RFU Gestione Utente/RFU3.1 - ModificaProfiloCliente.docx
+++ b/Documents/Eat&Reorder - Use Cases documents/UC RFU Gestione Utente/RFU3.1 - ModificaProfiloCliente.docx
@@ -391,8 +391,13 @@
               </w:numPr>
             </w:pPr>
             <w:r>
-              <w:t>Il sistema mostra la pagina di modifica del profilo utente</w:t>
-            </w:r>
+              <w:t xml:space="preserve">Il sistema mostra la pagina di modifica del profilo </w:t>
+            </w:r>
+            <w:r>
+              <w:t>cliente</w:t>
+            </w:r>
+            <w:bookmarkStart w:id="0" w:name="_GoBack"/>
+            <w:bookmarkEnd w:id="0"/>
           </w:p>
         </w:tc>
       </w:tr>
@@ -778,16 +783,7 @@
                 <w:b/>
                 <w:bCs/>
               </w:rPr>
-              <w:t>R</w:t>
-            </w:r>
-            <w:bookmarkStart w:id="0" w:name="_GoBack"/>
-            <w:bookmarkEnd w:id="0"/>
-            <w:r>
-              <w:rPr>
-                <w:b/>
-                <w:bCs/>
-              </w:rPr>
-              <w:t>FU 3.1.A CampiVuotiInseriti)</w:t>
+              <w:t>RFU 3.1.A CampiVuotiInseriti)</w:t>
             </w:r>
           </w:p>
           <w:p>

</xml_diff>